<commit_message>
Añadidas la actividad de hoy y agregado el link del repo al portafolio
</commit_message>
<xml_diff>
--- a/Modulo 2/Portafolio.docx
+++ b/Modulo 2/Portafolio.docx
@@ -17,6 +17,52 @@
     </w:p>
     <w:p>
       <w:pPr>
+        <w:rPr>
+          <w:lang w:val="es-ES"/>
+        </w:rPr>
+      </w:pPr>
+      <w:proofErr w:type="gramStart"/>
+      <w:r>
+        <w:rPr>
+          <w:lang w:val="es-ES"/>
+        </w:rPr>
+        <w:t>Link</w:t>
+      </w:r>
+      <w:proofErr w:type="gramEnd"/>
+      <w:r>
+        <w:rPr>
+          <w:lang w:val="es-ES"/>
+        </w:rPr>
+        <w:t xml:space="preserve"> repositorio: </w:t>
+      </w:r>
+      <w:hyperlink r:id="rId5" w:history="1">
+        <w:r>
+          <w:rPr>
+            <w:rStyle w:val="Hipervnculo"/>
+            <w:lang w:val="es-ES"/>
+          </w:rPr>
+          <w:t>Repositorio</w:t>
+        </w:r>
+        <w:r>
+          <w:rPr>
+            <w:rStyle w:val="Hipervnculo"/>
+            <w:lang w:val="es-ES"/>
+          </w:rPr>
+          <w:t xml:space="preserve"> </w:t>
+        </w:r>
+        <w:proofErr w:type="spellStart"/>
+        <w:r>
+          <w:rPr>
+            <w:rStyle w:val="Hipervnculo"/>
+            <w:lang w:val="es-ES"/>
+          </w:rPr>
+          <w:t>Github</w:t>
+        </w:r>
+        <w:proofErr w:type="spellEnd"/>
+      </w:hyperlink>
+    </w:p>
+    <w:p>
+      <w:pPr>
         <w:pStyle w:val="Prrafodelista"/>
         <w:numPr>
           <w:ilvl w:val="0"/>
@@ -48,7 +94,21 @@
         <w:rPr>
           <w:lang w:val="es-ES"/>
         </w:rPr>
-        <w:t>Actividad 1.ipynb: este archivo tiene diferentes celdas de código</w:t>
+        <w:t xml:space="preserve">Actividad </w:t>
+      </w:r>
+      <w:proofErr w:type="gramStart"/>
+      <w:r>
+        <w:rPr>
+          <w:lang w:val="es-ES"/>
+        </w:rPr>
+        <w:t>1.ipynb</w:t>
+      </w:r>
+      <w:proofErr w:type="gramEnd"/>
+      <w:r>
+        <w:rPr>
+          <w:lang w:val="es-ES"/>
+        </w:rPr>
+        <w:t>: este archivo tiene diferentes celdas de código</w:t>
       </w:r>
     </w:p>
     <w:p>
@@ -132,19 +192,7 @@
         <w:rPr>
           <w:lang w:val="es-ES"/>
         </w:rPr>
-        <w:t xml:space="preserve">Operaciones.py: este es un archivo que se utiliza solamente como librería para el archivo main.py, contiene las 4 operaciones matemáticas </w:t>
-      </w:r>
-      <w:r>
-        <w:rPr>
-          <w:lang w:val="es-ES"/>
-        </w:rPr>
-        <w:t>suma, resta, multiplicación y división</w:t>
-      </w:r>
-      <w:r>
-        <w:rPr>
-          <w:lang w:val="es-ES"/>
-        </w:rPr>
-        <w:t>.</w:t>
+        <w:t>Operaciones.py: este es un archivo que se utiliza solamente como librería para el archivo main.py, contiene las 4 operaciones matemáticas suma, resta, multiplicación y división.</w:t>
       </w:r>
     </w:p>
     <w:p>
@@ -210,7 +258,21 @@
         <w:rPr>
           <w:lang w:val="es-ES"/>
         </w:rPr>
-        <w:t>Crea una lista de 8 notas aleatorias entre 0 y 100 y calcula el promedio general y la cantidad de aprobados (notas mayor a 60)</w:t>
+        <w:t>Crea una lista de 8 notas aleatorias entre 0 y 100 y calcula el promedio general y la cantidad de aprobados (</w:t>
+      </w:r>
+      <w:proofErr w:type="gramStart"/>
+      <w:r>
+        <w:rPr>
+          <w:lang w:val="es-ES"/>
+        </w:rPr>
+        <w:t>notas mayor</w:t>
+      </w:r>
+      <w:proofErr w:type="gramEnd"/>
+      <w:r>
+        <w:rPr>
+          <w:lang w:val="es-ES"/>
+        </w:rPr>
+        <w:t xml:space="preserve"> a 60)</w:t>
       </w:r>
     </w:p>
     <w:p>
@@ -246,7 +308,35 @@
         <w:rPr>
           <w:lang w:val="es-ES"/>
         </w:rPr>
-        <w:t>Se crea el mismo diccionario pero las edades son aleatorias entre 22 y 65 años, además se crean funciones optimizadas para filtrar a los empleados con mas o menos de 30 años, e imprime el detalle de los nombres y la cantidad total de empleados</w:t>
+        <w:t xml:space="preserve">Se crea el mismo </w:t>
+      </w:r>
+      <w:proofErr w:type="gramStart"/>
+      <w:r>
+        <w:rPr>
+          <w:lang w:val="es-ES"/>
+        </w:rPr>
+        <w:t>diccionario</w:t>
+      </w:r>
+      <w:proofErr w:type="gramEnd"/>
+      <w:r>
+        <w:rPr>
+          <w:lang w:val="es-ES"/>
+        </w:rPr>
+        <w:t xml:space="preserve"> pero las edades son aleatorias entre 22 y 65 años, además se crean funciones optimizadas para filtrar a los empleados con </w:t>
+      </w:r>
+      <w:proofErr w:type="spellStart"/>
+      <w:r>
+        <w:rPr>
+          <w:lang w:val="es-ES"/>
+        </w:rPr>
+        <w:t>mas</w:t>
+      </w:r>
+      <w:proofErr w:type="spellEnd"/>
+      <w:r>
+        <w:rPr>
+          <w:lang w:val="es-ES"/>
+        </w:rPr>
+        <w:t xml:space="preserve"> o menos de 30 años, e imprime el detalle de los nombres y la cantidad total de empleados</w:t>
       </w:r>
     </w:p>
     <w:p>
@@ -300,7 +390,14 @@
         <w:rPr>
           <w:lang w:val="es-ES"/>
         </w:rPr>
-        <w:t xml:space="preserve"> formas de interactuar con estas (funciones internas, constructor, etc.)</w:t>
+        <w:t xml:space="preserve"> </w:t>
+      </w:r>
+      <w:r>
+        <w:rPr>
+          <w:lang w:val="es-ES"/>
+        </w:rPr>
+        <w:lastRenderedPageBreak/>
+        <w:t>formas de interactuar con estas (funciones internas, constructor, etc.)</w:t>
       </w:r>
     </w:p>
     <w:p>
@@ -318,7 +415,6 @@
         <w:rPr>
           <w:lang w:val="es-ES"/>
         </w:rPr>
-        <w:lastRenderedPageBreak/>
         <w:t>Uso de decoradores: Se crea la clase producto y se utilizan elementos similares de la primera parte, pero ahora agregando los decoradores @property y @setter</w:t>
       </w:r>
     </w:p>
@@ -337,7 +433,21 @@
         <w:rPr>
           <w:lang w:val="es-ES"/>
         </w:rPr>
-        <w:t>Herencia en POO: Lo mismo, pero ahora se agregan las herencias, por ejemplo se crea la clase animal y clases como terrestre, acuático, anfibio y se utilizan las herencias</w:t>
+        <w:t xml:space="preserve">Herencia en POO: Lo mismo, pero ahora se agregan las herencias, por </w:t>
+      </w:r>
+      <w:proofErr w:type="gramStart"/>
+      <w:r>
+        <w:rPr>
+          <w:lang w:val="es-ES"/>
+        </w:rPr>
+        <w:t>ejemplo</w:t>
+      </w:r>
+      <w:proofErr w:type="gramEnd"/>
+      <w:r>
+        <w:rPr>
+          <w:lang w:val="es-ES"/>
+        </w:rPr>
+        <w:t xml:space="preserve"> se crea la clase animal y clases como terrestre, acuático, anfibio y se utilizan las herencias</w:t>
       </w:r>
     </w:p>
     <w:p>
@@ -373,7 +483,49 @@
         <w:rPr>
           <w:lang w:val="es-ES"/>
         </w:rPr>
-        <w:t>Polimorfismo: Codigo que muestra como funciona el polimorfismo, en este caso con avión y ave, las cuales pueden usar una función llamada hacer_volar que puede ser usada con ambas entidades (ave o avión) y dependiendo de la entidad imprime una u otro output</w:t>
+        <w:t xml:space="preserve">Polimorfismo: </w:t>
+      </w:r>
+      <w:proofErr w:type="spellStart"/>
+      <w:r>
+        <w:rPr>
+          <w:lang w:val="es-ES"/>
+        </w:rPr>
+        <w:t>Codigo</w:t>
+      </w:r>
+      <w:proofErr w:type="spellEnd"/>
+      <w:r>
+        <w:rPr>
+          <w:lang w:val="es-ES"/>
+        </w:rPr>
+        <w:t xml:space="preserve"> que muestra </w:t>
+      </w:r>
+      <w:proofErr w:type="spellStart"/>
+      <w:r>
+        <w:rPr>
+          <w:lang w:val="es-ES"/>
+        </w:rPr>
+        <w:t>como</w:t>
+      </w:r>
+      <w:proofErr w:type="spellEnd"/>
+      <w:r>
+        <w:rPr>
+          <w:lang w:val="es-ES"/>
+        </w:rPr>
+        <w:t xml:space="preserve"> funciona el polimorfismo, en este caso con avión y ave, las cuales pueden usar una función llamada </w:t>
+      </w:r>
+      <w:proofErr w:type="spellStart"/>
+      <w:r>
+        <w:rPr>
+          <w:lang w:val="es-ES"/>
+        </w:rPr>
+        <w:t>hacer_volar</w:t>
+      </w:r>
+      <w:proofErr w:type="spellEnd"/>
+      <w:r>
+        <w:rPr>
+          <w:lang w:val="es-ES"/>
+        </w:rPr>
+        <w:t xml:space="preserve"> que puede ser usada con ambas entidades (ave o avión) y dependiendo de la entidad imprime una u otro output</w:t>
       </w:r>
     </w:p>
     <w:sectPr>
@@ -1400,6 +1552,41 @@
       <w:spacing w:val="5"/>
     </w:rPr>
   </w:style>
+  <w:style w:type="character" w:styleId="Hipervnculo">
+    <w:name w:val="Hyperlink"/>
+    <w:basedOn w:val="Fuentedeprrafopredeter"/>
+    <w:uiPriority w:val="99"/>
+    <w:unhideWhenUsed/>
+    <w:rsid w:val="00651E7E"/>
+    <w:rPr>
+      <w:color w:val="467886" w:themeColor="hyperlink"/>
+      <w:u w:val="single"/>
+    </w:rPr>
+  </w:style>
+  <w:style w:type="character" w:styleId="Mencinsinresolver">
+    <w:name w:val="Unresolved Mention"/>
+    <w:basedOn w:val="Fuentedeprrafopredeter"/>
+    <w:uiPriority w:val="99"/>
+    <w:semiHidden/>
+    <w:unhideWhenUsed/>
+    <w:rsid w:val="00651E7E"/>
+    <w:rPr>
+      <w:color w:val="605E5C"/>
+      <w:shd w:val="clear" w:color="auto" w:fill="E1DFDD"/>
+    </w:rPr>
+  </w:style>
+  <w:style w:type="character" w:styleId="Hipervnculovisitado">
+    <w:name w:val="FollowedHyperlink"/>
+    <w:basedOn w:val="Fuentedeprrafopredeter"/>
+    <w:uiPriority w:val="99"/>
+    <w:semiHidden/>
+    <w:unhideWhenUsed/>
+    <w:rsid w:val="00651E7E"/>
+    <w:rPr>
+      <w:color w:val="96607D" w:themeColor="followedHyperlink"/>
+      <w:u w:val="single"/>
+    </w:rPr>
+  </w:style>
 </w:styles>
 </file>
 

</xml_diff>